<commit_message>
move to one button
</commit_message>
<xml_diff>
--- a/templates/template-pool-list.docx
+++ b/templates/template-pool-list.docx
@@ -4,7 +4,27 @@
   <w:body>
     <w:p>
       <w:r>
+        <w:t xml:space="preserve">Jadwal Seni </w:t>
+      </w:r>
+      <w:bookmarkStart w:id="0" w:name="_GoBack"/>
+      <w:bookmarkEnd w:id="0"/>
+      <w:r>
+        <w:t xml:space="preserve">{#nomor_pool} </w:t>
+      </w:r>
+      <w:r>
         <w:t>Pool {nomor_pool}</w:t>
+      </w:r>
+      <w:r>
+        <w:t xml:space="preserve"> </w:t>
+      </w:r>
+      <w:r>
+        <w:t>{</w:t>
+      </w:r>
+      <w:r>
+        <w:t>/</w:t>
+      </w:r>
+      <w:r>
+        <w:t>nomor_pool}</w:t>
       </w:r>
     </w:p>
     <w:tbl>
@@ -43,7 +63,6 @@
                 <w:lang w:val="en-US"/>
               </w:rPr>
             </w:pPr>
-            <w:proofErr w:type="spellStart"/>
             <w:r>
               <w:rPr>
                 <w:b/>
@@ -52,7 +71,6 @@
               </w:rPr>
               <w:t>Kategori</w:t>
             </w:r>
-            <w:proofErr w:type="spellEnd"/>
           </w:p>
         </w:tc>
         <w:tc>
@@ -91,7 +109,6 @@
                 <w:lang w:val="en-US"/>
               </w:rPr>
             </w:pPr>
-            <w:proofErr w:type="spellStart"/>
             <w:r>
               <w:rPr>
                 <w:b/>
@@ -100,7 +117,6 @@
               </w:rPr>
               <w:t>Kontingen</w:t>
             </w:r>
-            <w:proofErr w:type="spellEnd"/>
           </w:p>
         </w:tc>
         <w:tc>
@@ -116,34 +132,14 @@
                 <w:lang w:val="en-US"/>
               </w:rPr>
             </w:pPr>
-            <w:proofErr w:type="spellStart"/>
             <w:r>
               <w:rPr>
                 <w:b/>
                 <w:bCs/>
                 <w:lang w:val="en-US"/>
               </w:rPr>
-              <w:t>Nomor</w:t>
-            </w:r>
-            <w:proofErr w:type="spellEnd"/>
-            <w:r>
-              <w:rPr>
-                <w:b/>
-                <w:bCs/>
-                <w:lang w:val="en-US"/>
-              </w:rPr>
-              <w:t xml:space="preserve"> </w:t>
-            </w:r>
-            <w:proofErr w:type="spellStart"/>
-            <w:r>
-              <w:rPr>
-                <w:b/>
-                <w:bCs/>
-                <w:lang w:val="en-US"/>
-              </w:rPr>
-              <w:t>Penampil</w:t>
-            </w:r>
-            <w:proofErr w:type="spellEnd"/>
+              <w:t>Nomor Penampil</w:t>
+            </w:r>
           </w:p>
         </w:tc>
       </w:tr>
@@ -184,7 +180,6 @@
               </w:rPr>
               <w:t>{#</w:t>
             </w:r>
-            <w:proofErr w:type="spellStart"/>
             <w:r>
               <w:rPr>
                 <w:sz w:val="21"/>
@@ -192,7 +187,6 @@
               </w:rPr>
               <w:t>pertandinganList</w:t>
             </w:r>
-            <w:proofErr w:type="spellEnd"/>
             <w:r>
               <w:rPr>
                 <w:sz w:val="21"/>
@@ -200,7 +194,6 @@
               </w:rPr>
               <w:t>}{</w:t>
             </w:r>
-            <w:proofErr w:type="spellStart"/>
             <w:r>
               <w:rPr>
                 <w:sz w:val="21"/>
@@ -208,7 +201,6 @@
               </w:rPr>
               <w:t>kategori</w:t>
             </w:r>
-            <w:proofErr w:type="spellEnd"/>
             <w:r>
               <w:rPr>
                 <w:sz w:val="21"/>
@@ -236,7 +228,6 @@
               </w:rPr>
               <w:t>{</w:t>
             </w:r>
-            <w:proofErr w:type="spellStart"/>
             <w:r>
               <w:rPr>
                 <w:sz w:val="21"/>
@@ -244,7 +235,6 @@
               </w:rPr>
               <w:t>pesilat</w:t>
             </w:r>
-            <w:proofErr w:type="spellEnd"/>
             <w:r>
               <w:rPr>
                 <w:sz w:val="21"/>
@@ -270,23 +260,7 @@
                 <w:sz w:val="21"/>
                 <w:lang w:val="en-US"/>
               </w:rPr>
-              <w:t>{</w:t>
-            </w:r>
-            <w:proofErr w:type="spellStart"/>
-            <w:r>
-              <w:rPr>
-                <w:sz w:val="21"/>
-                <w:lang w:val="en-US"/>
-              </w:rPr>
-              <w:t>kontingen</w:t>
-            </w:r>
-            <w:proofErr w:type="spellEnd"/>
-            <w:r>
-              <w:rPr>
-                <w:sz w:val="21"/>
-                <w:lang w:val="en-US"/>
-              </w:rPr>
-              <w:t>}</w:t>
+              <w:t>{kontingen}</w:t>
             </w:r>
           </w:p>
         </w:tc>
@@ -306,23 +280,7 @@
                 <w:sz w:val="21"/>
                 <w:lang w:val="en-US"/>
               </w:rPr>
-              <w:t>{</w:t>
-            </w:r>
-            <w:proofErr w:type="spellStart"/>
-            <w:r>
-              <w:rPr>
-                <w:sz w:val="21"/>
-                <w:lang w:val="en-US"/>
-              </w:rPr>
-              <w:t>nomor_penampil</w:t>
-            </w:r>
-            <w:proofErr w:type="spellEnd"/>
-            <w:r>
-              <w:rPr>
-                <w:sz w:val="21"/>
-                <w:lang w:val="en-US"/>
-              </w:rPr>
-              <w:t>}</w:t>
+              <w:t>{nomor_penampil}</w:t>
             </w:r>
             <w:r>
               <w:rPr>
@@ -331,7 +289,6 @@
               </w:rPr>
               <w:t>{/</w:t>
             </w:r>
-            <w:proofErr w:type="spellStart"/>
             <w:r>
               <w:rPr>
                 <w:sz w:val="21"/>
@@ -339,7 +296,6 @@
               </w:rPr>
               <w:t>pertandinganList</w:t>
             </w:r>
-            <w:proofErr w:type="spellEnd"/>
             <w:r>
               <w:rPr>
                 <w:sz w:val="21"/>
@@ -352,10 +308,7 @@
       </w:tr>
     </w:tbl>
     <w:p/>
-    <w:p>
-      <w:bookmarkStart w:id="0" w:name="_GoBack"/>
-      <w:bookmarkEnd w:id="0"/>
-    </w:p>
+    <w:p/>
     <w:p>
       <w:pPr>
         <w:rPr>

</xml_diff>